<commit_message>
Renaming S3 model scripts and adding Readme file
</commit_message>
<xml_diff>
--- a/S3C run order.docx
+++ b/S3C run order.docx
@@ -14,59 +14,45 @@
           <w:b/>
           <w:bCs/>
         </w:rPr>
-        <w:t>Part 1: One-Time Setup (or Re-deployment)</w:t>
-      </w:r>
-    </w:p>
-    <w:p>
-      <w:r>
-        <w:t xml:space="preserve">You must follow these steps to deploy and configure your smart contract. </w:t>
-      </w:r>
+        <w:t>Recommended execution order (what depends on what)</w:t>
+      </w:r>
+    </w:p>
+    <w:p>
+      <w:pPr>
+        <w:numPr>
+          <w:ilvl w:val="0"/>
+          <w:numId w:val="5"/>
+        </w:numPr>
+      </w:pPr>
       <w:r>
         <w:rPr>
           <w:b/>
           <w:bCs/>
         </w:rPr>
-        <w:t>Crucially, this includes the bug fixes we identified.</w:t>
-      </w:r>
-    </w:p>
-    <w:p>
-      <w:pPr>
-        <w:numPr>
-          <w:ilvl w:val="0"/>
-          <w:numId w:val="1"/>
-        </w:numPr>
-      </w:pPr>
+        <w:t>Smart contract build (</w:t>
+      </w:r>
+      <w:proofErr w:type="spellStart"/>
       <w:r>
         <w:rPr>
           <w:b/>
           <w:bCs/>
         </w:rPr>
-        <w:t>Edit S3c_pyteal_dex_Rev2.py</w:t>
-      </w:r>
-    </w:p>
-    <w:p>
-      <w:pPr>
-        <w:numPr>
-          <w:ilvl w:val="1"/>
-          <w:numId w:val="1"/>
-        </w:numPr>
-      </w:pPr>
+        <w:t>PyTeal</w:t>
+      </w:r>
+      <w:proofErr w:type="spellEnd"/>
       <w:r>
         <w:rPr>
           <w:b/>
           <w:bCs/>
         </w:rPr>
-        <w:t>Action:</w:t>
-      </w:r>
-      <w:r>
-        <w:t xml:space="preserve"> Open this file and apply the fix we discussed.</w:t>
+        <w:t xml:space="preserve"> → TEAL + ABI)</w:t>
       </w:r>
     </w:p>
     <w:p>
       <w:pPr>
         <w:numPr>
           <w:ilvl w:val="1"/>
-          <w:numId w:val="1"/>
+          <w:numId w:val="5"/>
         </w:numPr>
       </w:pPr>
       <w:r>
@@ -74,43 +60,270 @@
           <w:b/>
           <w:bCs/>
         </w:rPr>
-        <w:t>Change:</w:t>
-      </w:r>
-      <w:r>
-        <w:t xml:space="preserve"> Modify the </w:t>
-      </w:r>
-      <w:proofErr w:type="spellStart"/>
-      <w:r>
-        <w:t>set_coordinator_pk</w:t>
-      </w:r>
-      <w:proofErr w:type="spellEnd"/>
-      <w:r>
-        <w:t xml:space="preserve"> function to accept </w:t>
+        <w:t>S3c_pyteal_dex_1.py</w:t>
+      </w:r>
+    </w:p>
+    <w:p>
+      <w:pPr>
+        <w:numPr>
+          <w:ilvl w:val="1"/>
+          <w:numId w:val="5"/>
+        </w:numPr>
+      </w:pPr>
+      <w:r>
+        <w:t xml:space="preserve">Produces: approval_rev5.teal, clear_rev5.teal, abi_rev5.json </w:t>
+      </w:r>
+    </w:p>
+    <w:p>
+      <w:pPr>
+        <w:ind w:left="1440"/>
+      </w:pPr>
+    </w:p>
+    <w:p>
+      <w:pPr>
+        <w:numPr>
+          <w:ilvl w:val="0"/>
+          <w:numId w:val="5"/>
+        </w:numPr>
+      </w:pPr>
+      <w:r>
+        <w:rPr>
+          <w:b/>
+          <w:bCs/>
+        </w:rPr>
+        <w:t>Create the on-chain tokens (ASAs)</w:t>
+      </w:r>
+    </w:p>
+    <w:p>
+      <w:pPr>
+        <w:numPr>
+          <w:ilvl w:val="1"/>
+          <w:numId w:val="5"/>
+        </w:numPr>
+      </w:pPr>
+      <w:r>
+        <w:rPr>
+          <w:b/>
+          <w:bCs/>
+        </w:rPr>
+        <w:t>5.2 - S3c_create_assets_Rev5.py</w:t>
+      </w:r>
+    </w:p>
+    <w:p>
+      <w:pPr>
+        <w:numPr>
+          <w:ilvl w:val="1"/>
+          <w:numId w:val="5"/>
+        </w:numPr>
+      </w:pPr>
+      <w:r>
+        <w:t xml:space="preserve">Produces: </w:t>
+      </w:r>
+      <w:proofErr w:type="gramStart"/>
+      <w:r>
+        <w:t>ASA IDs</w:t>
+      </w:r>
+      <w:proofErr w:type="gramEnd"/>
+      <w:r>
+        <w:t xml:space="preserve"> you put </w:t>
+      </w:r>
+      <w:proofErr w:type="gramStart"/>
+      <w:r>
+        <w:t>into .env</w:t>
+      </w:r>
+      <w:proofErr w:type="gramEnd"/>
+      <w:r>
+        <w:t xml:space="preserve"> (ZAR_ASA_ID, KWH_ASA_ID) </w:t>
+      </w:r>
+    </w:p>
+    <w:p/>
+    <w:p>
+      <w:pPr>
+        <w:numPr>
+          <w:ilvl w:val="0"/>
+          <w:numId w:val="5"/>
+        </w:numPr>
+      </w:pPr>
+      <w:r>
+        <w:rPr>
+          <w:b/>
+          <w:bCs/>
+        </w:rPr>
+        <w:t>Deploy the smart contract app</w:t>
+      </w:r>
+    </w:p>
+    <w:p>
+      <w:pPr>
+        <w:numPr>
+          <w:ilvl w:val="1"/>
+          <w:numId w:val="5"/>
+        </w:numPr>
+      </w:pPr>
+      <w:r>
+        <w:rPr>
+          <w:b/>
+          <w:bCs/>
+        </w:rPr>
+        <w:t>5.3 - S3c_deploy_contract_Rev5.py</w:t>
+      </w:r>
+    </w:p>
+    <w:p>
+      <w:pPr>
+        <w:numPr>
+          <w:ilvl w:val="1"/>
+          <w:numId w:val="5"/>
+        </w:numPr>
+      </w:pPr>
+      <w:r>
+        <w:rPr>
+          <w:i/>
+          <w:iCs/>
+        </w:rPr>
+        <w:t>Requires</w:t>
+      </w:r>
+      <w:r>
+        <w:t>: approval_rev5.teal, clear_rev5.teal (from step 1)</w:t>
+      </w:r>
+    </w:p>
+    <w:p>
+      <w:pPr>
+        <w:numPr>
+          <w:ilvl w:val="1"/>
+          <w:numId w:val="5"/>
+        </w:numPr>
+      </w:pPr>
+      <w:r>
+        <w:t xml:space="preserve">Produces: prints DEX_APP_ID=... and suggests DEX_ABI_PATH=abi_rev5.json </w:t>
+      </w:r>
+      <w:proofErr w:type="gramStart"/>
+      <w:r>
+        <w:t>for .env</w:t>
+      </w:r>
+      <w:proofErr w:type="gramEnd"/>
+      <w:r>
+        <w:t xml:space="preserve"> </w:t>
+      </w:r>
+    </w:p>
+    <w:p>
+      <w:pPr>
+        <w:ind w:left="720"/>
+      </w:pPr>
+    </w:p>
+    <w:p>
+      <w:pPr>
+        <w:numPr>
+          <w:ilvl w:val="0"/>
+          <w:numId w:val="5"/>
+        </w:numPr>
+      </w:pPr>
+      <w:r>
+        <w:rPr>
+          <w:b/>
+          <w:bCs/>
+        </w:rPr>
+        <w:t>(Optional but useful) sanity-check deployer + opt-ins</w:t>
+      </w:r>
+    </w:p>
+    <w:p>
+      <w:pPr>
+        <w:numPr>
+          <w:ilvl w:val="1"/>
+          <w:numId w:val="5"/>
+        </w:numPr>
+      </w:pPr>
+      <w:r>
+        <w:rPr>
+          <w:b/>
+          <w:bCs/>
+        </w:rPr>
+        <w:t>5.4 - S3c_deployer_address_Rev5.py</w:t>
+      </w:r>
+    </w:p>
+    <w:p>
+      <w:pPr>
+        <w:numPr>
+          <w:ilvl w:val="1"/>
+          <w:numId w:val="5"/>
+        </w:numPr>
+      </w:pPr>
+      <w:r>
+        <w:t xml:space="preserve">Reads </w:t>
+      </w:r>
+      <w:proofErr w:type="gramStart"/>
+      <w:r>
+        <w:t>from .env</w:t>
+      </w:r>
+      <w:proofErr w:type="gramEnd"/>
+      <w:r>
+        <w:t xml:space="preserve">: ZAR_ASA_ID, KWH_ASA_ID, DEX_APP_ID, etc. </w:t>
+      </w:r>
+    </w:p>
+    <w:p>
+      <w:pPr>
+        <w:ind w:left="720"/>
+      </w:pPr>
+    </w:p>
+    <w:p>
+      <w:pPr>
+        <w:numPr>
+          <w:ilvl w:val="0"/>
+          <w:numId w:val="5"/>
+        </w:numPr>
+      </w:pPr>
+      <w:r>
+        <w:rPr>
+          <w:b/>
+          <w:bCs/>
+        </w:rPr>
+        <w:t>Create &amp; fund participant accounts (cohort)</w:t>
+      </w:r>
+    </w:p>
+    <w:p>
+      <w:pPr>
+        <w:numPr>
+          <w:ilvl w:val="1"/>
+          <w:numId w:val="5"/>
+        </w:numPr>
+      </w:pPr>
+      <w:r>
+        <w:rPr>
+          <w:b/>
+          <w:bCs/>
+        </w:rPr>
+        <w:t>5.5 - S3c_user_onboarding_Rev5.py</w:t>
+      </w:r>
+    </w:p>
+    <w:p>
+      <w:pPr>
+        <w:numPr>
+          <w:ilvl w:val="1"/>
+          <w:numId w:val="5"/>
+        </w:numPr>
+      </w:pPr>
+      <w:r>
+        <w:t xml:space="preserve">Produces: </w:t>
       </w:r>
       <w:proofErr w:type="spellStart"/>
       <w:proofErr w:type="gramStart"/>
       <w:r>
-        <w:t>abi.Account</w:t>
+        <w:t>cohort.json</w:t>
       </w:r>
       <w:proofErr w:type="spellEnd"/>
       <w:proofErr w:type="gramEnd"/>
       <w:r>
-        <w:t xml:space="preserve"> and </w:t>
-      </w:r>
-      <w:proofErr w:type="gramStart"/>
-      <w:r>
-        <w:t>use .address</w:t>
-      </w:r>
-      <w:proofErr w:type="gramEnd"/>
-      <w:r>
-        <w:t>() to store the 32-byte public key.</w:t>
-      </w:r>
+        <w:t xml:space="preserve"> (addresses + mnemonics + roles) </w:t>
+      </w:r>
+    </w:p>
+    <w:p>
+      <w:pPr>
+        <w:ind w:left="720"/>
+      </w:pPr>
     </w:p>
     <w:p>
       <w:pPr>
         <w:numPr>
           <w:ilvl w:val="0"/>
-          <w:numId w:val="1"/>
+          <w:numId w:val="5"/>
         </w:numPr>
       </w:pPr>
       <w:r>
@@ -118,68 +331,115 @@
           <w:b/>
           <w:bCs/>
         </w:rPr>
-        <w:t>Run S3c_deploy_contract.py</w:t>
-      </w:r>
-    </w:p>
-    <w:p>
-      <w:pPr>
-        <w:numPr>
-          <w:ilvl w:val="1"/>
-          <w:numId w:val="1"/>
-        </w:numPr>
-      </w:pPr>
+        <w:t xml:space="preserve">Initialize the market </w:t>
+      </w:r>
+      <w:proofErr w:type="gramStart"/>
       <w:r>
         <w:rPr>
           <w:b/>
           <w:bCs/>
         </w:rPr>
-        <w:t>Command:</w:t>
-      </w:r>
-      <w:r>
-        <w:t xml:space="preserve"> python S3c_deploy_contract.py</w:t>
-      </w:r>
-    </w:p>
-    <w:p>
-      <w:pPr>
-        <w:numPr>
-          <w:ilvl w:val="1"/>
-          <w:numId w:val="1"/>
-        </w:numPr>
-      </w:pPr>
+        <w:t>on-chain</w:t>
+      </w:r>
+      <w:proofErr w:type="gramEnd"/>
       <w:r>
         <w:rPr>
           <w:b/>
           <w:bCs/>
         </w:rPr>
-        <w:t>Purpose:</w:t>
-      </w:r>
-      <w:r>
-        <w:t xml:space="preserve"> This compiles your </w:t>
-      </w:r>
+        <w:t xml:space="preserve"> (</w:t>
+      </w:r>
+      <w:proofErr w:type="spellStart"/>
+      <w:r>
+        <w:rPr>
+          <w:b/>
+          <w:bCs/>
+        </w:rPr>
+        <w:t>setup_market</w:t>
+      </w:r>
+      <w:proofErr w:type="spellEnd"/>
+      <w:r>
+        <w:rPr>
+          <w:b/>
+          <w:bCs/>
+        </w:rPr>
+        <w:t xml:space="preserve"> app call)</w:t>
+      </w:r>
+    </w:p>
+    <w:p>
+      <w:pPr>
+        <w:numPr>
+          <w:ilvl w:val="1"/>
+          <w:numId w:val="5"/>
+        </w:numPr>
+      </w:pPr>
+      <w:r>
+        <w:rPr>
+          <w:b/>
+          <w:bCs/>
+        </w:rPr>
+        <w:t>5.6 - S3c_setup_market_Rev5.py</w:t>
+      </w:r>
+    </w:p>
+    <w:p>
+      <w:pPr>
+        <w:numPr>
+          <w:ilvl w:val="1"/>
+          <w:numId w:val="5"/>
+        </w:numPr>
+      </w:pPr>
+      <w:proofErr w:type="gramStart"/>
       <w:r>
         <w:rPr>
           <w:i/>
           <w:iCs/>
         </w:rPr>
-        <w:t>fixed</w:t>
-      </w:r>
-      <w:r>
-        <w:t xml:space="preserve"> </w:t>
-      </w:r>
-      <w:proofErr w:type="spellStart"/>
-      <w:r>
-        <w:t>PyTEAL</w:t>
-      </w:r>
-      <w:proofErr w:type="spellEnd"/>
-      <w:r>
-        <w:t xml:space="preserve"> code and deploys it as a new application on the blockchain.</w:t>
+        <w:t>Requires</w:t>
+      </w:r>
+      <w:r>
+        <w:t xml:space="preserve"> .env</w:t>
+      </w:r>
+      <w:proofErr w:type="gramEnd"/>
+      <w:r>
+        <w:t>: DEX_APP_ID, ZAR_ASA_ID, KWH_ASA_ID</w:t>
       </w:r>
     </w:p>
     <w:p>
       <w:pPr>
         <w:numPr>
           <w:ilvl w:val="1"/>
-          <w:numId w:val="1"/>
+          <w:numId w:val="5"/>
+        </w:numPr>
+      </w:pPr>
+      <w:r>
+        <w:rPr>
+          <w:i/>
+          <w:iCs/>
+        </w:rPr>
+        <w:t>Requires</w:t>
+      </w:r>
+      <w:r>
+        <w:t xml:space="preserve"> ABI file path </w:t>
+      </w:r>
+      <w:proofErr w:type="gramStart"/>
+      <w:r>
+        <w:t>in .env</w:t>
+      </w:r>
+      <w:proofErr w:type="gramEnd"/>
+      <w:r>
+        <w:t xml:space="preserve"> (defaults to abi_rev5.json) </w:t>
+      </w:r>
+    </w:p>
+    <w:p>
+      <w:pPr>
+        <w:ind w:left="720"/>
+      </w:pPr>
+    </w:p>
+    <w:p>
+      <w:pPr>
+        <w:numPr>
+          <w:ilvl w:val="0"/>
+          <w:numId w:val="5"/>
         </w:numPr>
       </w:pPr>
       <w:r>
@@ -187,35 +447,78 @@
           <w:b/>
           <w:bCs/>
         </w:rPr>
-        <w:t>Output:</w:t>
-      </w:r>
-      <w:r>
-        <w:t xml:space="preserve"> It will print a </w:t>
-      </w:r>
+        <w:lastRenderedPageBreak/>
+        <w:t>Oracle schedule generation (off-chain run folder)</w:t>
+      </w:r>
+    </w:p>
+    <w:p>
+      <w:pPr>
+        <w:numPr>
+          <w:ilvl w:val="1"/>
+          <w:numId w:val="5"/>
+        </w:numPr>
+      </w:pPr>
       <w:r>
         <w:rPr>
           <w:b/>
           <w:bCs/>
         </w:rPr>
-        <w:t>new DEX_APP_ID</w:t>
-      </w:r>
-      <w:r>
-        <w:t xml:space="preserve"> and update your </w:t>
+        <w:t>5.7 - S3c_Oracle_Generate_Schedule_Rev4.py</w:t>
+      </w:r>
+    </w:p>
+    <w:p>
+      <w:pPr>
+        <w:numPr>
+          <w:ilvl w:val="1"/>
+          <w:numId w:val="5"/>
+        </w:numPr>
+      </w:pPr>
+      <w:r>
+        <w:t xml:space="preserve">Produces run </w:t>
+      </w:r>
+      <w:proofErr w:type="gramStart"/>
+      <w:r>
+        <w:t>folder:</w:t>
+      </w:r>
+      <w:proofErr w:type="gramEnd"/>
+      <w:r>
+        <w:t xml:space="preserve"> runs/&lt;timestamp&gt;/ containing at least:</w:t>
+      </w:r>
+    </w:p>
+    <w:p>
+      <w:pPr>
+        <w:numPr>
+          <w:ilvl w:val="2"/>
+          <w:numId w:val="5"/>
+        </w:numPr>
+      </w:pPr>
+      <w:r>
+        <w:t xml:space="preserve">interval_inputs.csv, planned_trades.csv, </w:t>
       </w:r>
       <w:proofErr w:type="spellStart"/>
       <w:r>
-        <w:t>abi.json</w:t>
+        <w:t>oracle_</w:t>
+      </w:r>
+      <w:proofErr w:type="gramStart"/>
+      <w:r>
+        <w:t>meta.json</w:t>
       </w:r>
       <w:proofErr w:type="spellEnd"/>
-      <w:r>
-        <w:t xml:space="preserve"> file.</w:t>
-      </w:r>
+      <w:proofErr w:type="gramEnd"/>
+      <w:r>
+        <w:t xml:space="preserve">, and usually battery_timeseries.csv </w:t>
+      </w:r>
+    </w:p>
+    <w:p>
+      <w:pPr>
+        <w:ind w:left="720"/>
+      </w:pPr>
     </w:p>
     <w:p>
       <w:pPr>
         <w:numPr>
           <w:ilvl w:val="0"/>
-          <w:numId w:val="1"/>
+          <w:numId w:val="5"/>
         </w:numPr>
       </w:pPr>
       <w:r>
@@ -223,23 +526,112 @@
           <w:b/>
           <w:bCs/>
         </w:rPr>
-        <w:t xml:space="preserve">Manual Step: </w:t>
-      </w:r>
-      <w:proofErr w:type="gramStart"/>
+        <w:t>On-chain settlement replay using the oracle outputs</w:t>
+      </w:r>
+    </w:p>
+    <w:p>
+      <w:pPr>
+        <w:numPr>
+          <w:ilvl w:val="1"/>
+          <w:numId w:val="5"/>
+        </w:numPr>
+      </w:pPr>
       <w:r>
         <w:rPr>
           <w:b/>
           <w:bCs/>
         </w:rPr>
-        <w:t>Update .env</w:t>
-      </w:r>
+        <w:t>5.8 - S3c_Onchain_Settle_From_Schedule_Rev6.py</w:t>
+      </w:r>
+    </w:p>
+    <w:p>
+      <w:pPr>
+        <w:numPr>
+          <w:ilvl w:val="1"/>
+          <w:numId w:val="5"/>
+        </w:numPr>
+      </w:pPr>
+      <w:r>
+        <w:rPr>
+          <w:i/>
+          <w:iCs/>
+        </w:rPr>
+        <w:t>Requires</w:t>
+      </w:r>
+      <w:r>
+        <w:t>: --run-</w:t>
+      </w:r>
+      <w:proofErr w:type="spellStart"/>
+      <w:r>
+        <w:t>dir</w:t>
+      </w:r>
+      <w:proofErr w:type="spellEnd"/>
+      <w:r>
+        <w:t xml:space="preserve"> runs/&lt;timestamp&gt; with interval_inputs.csv and planned_trades.csv</w:t>
+      </w:r>
+    </w:p>
+    <w:p>
+      <w:pPr>
+        <w:numPr>
+          <w:ilvl w:val="1"/>
+          <w:numId w:val="5"/>
+        </w:numPr>
+      </w:pPr>
+      <w:r>
+        <w:rPr>
+          <w:i/>
+          <w:iCs/>
+        </w:rPr>
+        <w:t>Requires</w:t>
+      </w:r>
+      <w:r>
+        <w:t xml:space="preserve">: </w:t>
+      </w:r>
+      <w:proofErr w:type="spellStart"/>
+      <w:proofErr w:type="gramStart"/>
+      <w:r>
+        <w:t>cohort.json</w:t>
+      </w:r>
+      <w:proofErr w:type="spellEnd"/>
       <w:proofErr w:type="gramEnd"/>
+      <w:r>
+        <w:t xml:space="preserve"> (default name) and ABI (default abi_rev5.json)</w:t>
+      </w:r>
     </w:p>
     <w:p>
       <w:pPr>
         <w:numPr>
           <w:ilvl w:val="1"/>
-          <w:numId w:val="1"/>
+          <w:numId w:val="5"/>
+        </w:numPr>
+      </w:pPr>
+      <w:r>
+        <w:t xml:space="preserve">Produces: interval_summary.csv, trade_log.csv, </w:t>
+      </w:r>
+      <w:proofErr w:type="spellStart"/>
+      <w:r>
+        <w:t>settlement_</w:t>
+      </w:r>
+      <w:proofErr w:type="gramStart"/>
+      <w:r>
+        <w:t>meta.json</w:t>
+      </w:r>
+      <w:proofErr w:type="spellEnd"/>
+      <w:proofErr w:type="gramEnd"/>
+      <w:r>
+        <w:t xml:space="preserve"> </w:t>
+      </w:r>
+    </w:p>
+    <w:p>
+      <w:pPr>
+        <w:ind w:left="720"/>
+      </w:pPr>
+    </w:p>
+    <w:p>
+      <w:pPr>
+        <w:numPr>
+          <w:ilvl w:val="0"/>
+          <w:numId w:val="5"/>
         </w:numPr>
       </w:pPr>
       <w:r>
@@ -247,17 +639,14 @@
           <w:b/>
           <w:bCs/>
         </w:rPr>
-        <w:t>Action:</w:t>
-      </w:r>
-      <w:r>
-        <w:t xml:space="preserve"> Open your .env file and replace the old DEX_APP_ID with the new one you just generated.</w:t>
-      </w:r>
-    </w:p>
-    <w:p>
-      <w:pPr>
-        <w:numPr>
-          <w:ilvl w:val="0"/>
-          <w:numId w:val="1"/>
+        <w:t>Results / plots</w:t>
+      </w:r>
+    </w:p>
+    <w:p>
+      <w:pPr>
+        <w:numPr>
+          <w:ilvl w:val="1"/>
+          <w:numId w:val="5"/>
         </w:numPr>
       </w:pPr>
       <w:r>
@@ -265,598 +654,53 @@
           <w:b/>
           <w:bCs/>
         </w:rPr>
-        <w:t>Run S3c_create_assets.py</w:t>
+        <w:t>S3_Results_And_Figures_UPDATED.py</w:t>
       </w:r>
     </w:p>
     <w:p>
       <w:pPr>
         <w:numPr>
           <w:ilvl w:val="1"/>
-          <w:numId w:val="1"/>
-        </w:numPr>
-      </w:pPr>
-      <w:r>
-        <w:rPr>
-          <w:b/>
-          <w:bCs/>
-        </w:rPr>
-        <w:t>Command:</w:t>
-      </w:r>
-      <w:r>
-        <w:t xml:space="preserve"> python S3c_create_assets.py</w:t>
-      </w:r>
-    </w:p>
-    <w:p>
-      <w:pPr>
-        <w:numPr>
-          <w:ilvl w:val="1"/>
-          <w:numId w:val="1"/>
-        </w:numPr>
-      </w:pPr>
-      <w:r>
-        <w:rPr>
-          <w:b/>
-          <w:bCs/>
-        </w:rPr>
-        <w:t>Purpose:</w:t>
-      </w:r>
-      <w:r>
-        <w:t xml:space="preserve"> This creates the ZAR and KWH Algorand Standard Assets (ASAs).</w:t>
-      </w:r>
-    </w:p>
-    <w:p>
-      <w:pPr>
-        <w:numPr>
-          <w:ilvl w:val="1"/>
-          <w:numId w:val="1"/>
-        </w:numPr>
-      </w:pPr>
-      <w:r>
-        <w:rPr>
-          <w:b/>
-          <w:bCs/>
-        </w:rPr>
-        <w:t>Output:</w:t>
-      </w:r>
-      <w:r>
-        <w:t xml:space="preserve"> It will print a </w:t>
-      </w:r>
-      <w:r>
-        <w:rPr>
-          <w:b/>
-          <w:bCs/>
-        </w:rPr>
-        <w:t>new ZAR_ASA_ID</w:t>
-      </w:r>
-      <w:r>
-        <w:t xml:space="preserve"> and a </w:t>
-      </w:r>
-      <w:r>
-        <w:rPr>
-          <w:b/>
-          <w:bCs/>
-        </w:rPr>
-        <w:t>new KWH_ASA_ID</w:t>
-      </w:r>
-      <w:r>
-        <w:t>.</w:t>
-      </w:r>
-    </w:p>
-    <w:p>
-      <w:pPr>
-        <w:numPr>
-          <w:ilvl w:val="0"/>
-          <w:numId w:val="1"/>
-        </w:numPr>
-      </w:pPr>
-      <w:r>
-        <w:rPr>
-          <w:b/>
-          <w:bCs/>
-        </w:rPr>
-        <w:t xml:space="preserve">Manual Step: </w:t>
+          <w:numId w:val="5"/>
+        </w:numPr>
+      </w:pPr>
+      <w:r>
+        <w:t>Reads from the oracle + settlement outputs:</w:t>
+      </w:r>
+    </w:p>
+    <w:p>
+      <w:pPr>
+        <w:numPr>
+          <w:ilvl w:val="2"/>
+          <w:numId w:val="5"/>
+        </w:numPr>
+      </w:pPr>
+      <w:r>
+        <w:t xml:space="preserve">participants.csv, </w:t>
+      </w:r>
+      <w:proofErr w:type="spellStart"/>
+      <w:r>
+        <w:t>oracle_</w:t>
       </w:r>
       <w:proofErr w:type="gramStart"/>
       <w:r>
-        <w:rPr>
-          <w:b/>
-          <w:bCs/>
-        </w:rPr>
-        <w:t>Update .env</w:t>
-      </w:r>
-      <w:proofErr w:type="gramEnd"/>
-    </w:p>
-    <w:p>
-      <w:pPr>
-        <w:numPr>
-          <w:ilvl w:val="1"/>
-          <w:numId w:val="1"/>
-        </w:numPr>
-      </w:pPr>
-      <w:r>
-        <w:rPr>
-          <w:b/>
-          <w:bCs/>
-        </w:rPr>
-        <w:t>Action:</w:t>
-      </w:r>
-      <w:r>
-        <w:t xml:space="preserve"> Open your .env file and replace the old asset IDs with the new ones.</w:t>
-      </w:r>
-    </w:p>
-    <w:p>
-      <w:pPr>
-        <w:numPr>
-          <w:ilvl w:val="0"/>
-          <w:numId w:val="1"/>
-        </w:numPr>
-      </w:pPr>
-      <w:r>
-        <w:rPr>
-          <w:b/>
-          <w:bCs/>
-        </w:rPr>
-        <w:t>Run S3c_setup_market.py</w:t>
-      </w:r>
-    </w:p>
-    <w:p>
-      <w:pPr>
-        <w:numPr>
-          <w:ilvl w:val="1"/>
-          <w:numId w:val="1"/>
-        </w:numPr>
-      </w:pPr>
-      <w:r>
-        <w:rPr>
-          <w:b/>
-          <w:bCs/>
-        </w:rPr>
-        <w:t>Command:</w:t>
-      </w:r>
-      <w:r>
-        <w:t xml:space="preserve"> python S3c_setup_market.py</w:t>
-      </w:r>
-    </w:p>
-    <w:p>
-      <w:pPr>
-        <w:numPr>
-          <w:ilvl w:val="1"/>
-          <w:numId w:val="1"/>
-        </w:numPr>
-      </w:pPr>
-      <w:r>
-        <w:rPr>
-          <w:b/>
-          <w:bCs/>
-        </w:rPr>
-        <w:t>Purpose:</w:t>
-      </w:r>
-      <w:r>
-        <w:t xml:space="preserve"> This script funds your new App account and makes it opt-in to the new ZAR and KWH assets, allowing it to hold them.</w:t>
-      </w:r>
-    </w:p>
-    <w:p>
-      <w:pPr>
-        <w:numPr>
-          <w:ilvl w:val="0"/>
-          <w:numId w:val="1"/>
-        </w:numPr>
-      </w:pPr>
-      <w:r>
-        <w:rPr>
-          <w:b/>
-          <w:bCs/>
-        </w:rPr>
-        <w:t>Run S3c_user_onboarding.py</w:t>
-      </w:r>
-      <w:r>
-        <w:rPr>
-          <w:b/>
-          <w:bCs/>
-        </w:rPr>
-        <w:t xml:space="preserve"> (</w:t>
-      </w:r>
-      <w:r>
-        <w:rPr>
-          <w:b/>
-          <w:bCs/>
-          <w:color w:val="EE0000"/>
-        </w:rPr>
-        <w:t xml:space="preserve">Always delete </w:t>
-      </w:r>
-      <w:proofErr w:type="spellStart"/>
-      <w:proofErr w:type="gramStart"/>
-      <w:r>
-        <w:rPr>
-          <w:b/>
-          <w:bCs/>
-          <w:color w:val="EE0000"/>
-        </w:rPr>
-        <w:t>cohort.json</w:t>
+        <w:t>meta.json</w:t>
       </w:r>
       <w:proofErr w:type="spellEnd"/>
       <w:proofErr w:type="gramEnd"/>
       <w:r>
-        <w:rPr>
-          <w:b/>
-          <w:bCs/>
-          <w:color w:val="EE0000"/>
-        </w:rPr>
-        <w:t xml:space="preserve"> before running this script</w:t>
-      </w:r>
-      <w:r>
-        <w:rPr>
-          <w:b/>
-          <w:bCs/>
-        </w:rPr>
-        <w:t>)</w:t>
-      </w:r>
-    </w:p>
-    <w:p>
-      <w:pPr>
-        <w:numPr>
-          <w:ilvl w:val="1"/>
-          <w:numId w:val="1"/>
-        </w:numPr>
-      </w:pPr>
-      <w:r>
-        <w:rPr>
-          <w:b/>
-          <w:bCs/>
-        </w:rPr>
-        <w:t>Command:</w:t>
-      </w:r>
-      <w:r>
-        <w:t xml:space="preserve"> python S3c_user_onboarding.py</w:t>
-      </w:r>
-    </w:p>
-    <w:p>
-      <w:pPr>
-        <w:numPr>
-          <w:ilvl w:val="1"/>
-          <w:numId w:val="1"/>
-        </w:numPr>
-      </w:pPr>
-      <w:r>
-        <w:rPr>
-          <w:b/>
-          <w:bCs/>
-        </w:rPr>
-        <w:lastRenderedPageBreak/>
-        <w:t>Purpose:</w:t>
-      </w:r>
-      <w:r>
-        <w:t xml:space="preserve"> This creates your buyer/seller accounts, funds them, and makes them opt-in to the assets.</w:t>
-      </w:r>
-    </w:p>
-    <w:p>
-      <w:pPr>
-        <w:numPr>
-          <w:ilvl w:val="1"/>
-          <w:numId w:val="1"/>
-        </w:numPr>
-      </w:pPr>
-      <w:r>
-        <w:rPr>
-          <w:b/>
-          <w:bCs/>
-        </w:rPr>
-        <w:t>Output:</w:t>
-      </w:r>
-      <w:r>
-        <w:t xml:space="preserve"> This generates the </w:t>
-      </w:r>
-      <w:proofErr w:type="spellStart"/>
-      <w:r>
-        <w:t>cohort.json</w:t>
-      </w:r>
-      <w:proofErr w:type="spellEnd"/>
-      <w:r>
-        <w:t xml:space="preserve"> file, which is required for the next steps.</w:t>
-      </w:r>
-    </w:p>
-    <w:p>
-      <w:r>
-        <w:pict w14:anchorId="46FA7D87">
-          <v:rect id="_x0000_i1031" style="width:0;height:1.5pt" o:hralign="center" o:hrstd="t" o:hr="t" fillcolor="#a0a0a0" stroked="f"/>
-        </w:pict>
-      </w:r>
-    </w:p>
-    <w:p>
-      <w:pPr>
-        <w:rPr>
-          <w:b/>
-          <w:bCs/>
-        </w:rPr>
-      </w:pPr>
-      <w:r>
-        <w:rPr>
-          <w:b/>
-          <w:bCs/>
-        </w:rPr>
-        <w:t>Part 2: Executing an Interval</w:t>
-      </w:r>
-    </w:p>
-    <w:p>
-      <w:r>
-        <w:t>Once the one-time setup is complete, you can run these steps each time you want to process a new set of trades.</w:t>
-      </w:r>
-    </w:p>
-    <w:p>
-      <w:pPr>
-        <w:numPr>
-          <w:ilvl w:val="0"/>
-          <w:numId w:val="2"/>
-        </w:numPr>
-      </w:pPr>
-      <w:r>
-        <w:rPr>
-          <w:b/>
-          <w:bCs/>
-        </w:rPr>
-        <w:t xml:space="preserve">Run S3c_export_from_s3b.py (If </w:t>
-      </w:r>
-      <w:proofErr w:type="gramStart"/>
-      <w:r>
-        <w:rPr>
-          <w:b/>
-          <w:bCs/>
-        </w:rPr>
-        <w:t>Needed</w:t>
-      </w:r>
-      <w:proofErr w:type="gramEnd"/>
-      <w:r>
-        <w:rPr>
-          <w:b/>
-          <w:bCs/>
-        </w:rPr>
-        <w:t>)</w:t>
-      </w:r>
-    </w:p>
-    <w:p>
-      <w:pPr>
-        <w:numPr>
-          <w:ilvl w:val="1"/>
-          <w:numId w:val="2"/>
-        </w:numPr>
-      </w:pPr>
-      <w:r>
-        <w:rPr>
-          <w:b/>
-          <w:bCs/>
-        </w:rPr>
-        <w:t>Command:</w:t>
-      </w:r>
-      <w:r>
-        <w:t xml:space="preserve"> python S3c_export_from_s3b.py</w:t>
-      </w:r>
-    </w:p>
-    <w:p>
-      <w:pPr>
-        <w:numPr>
-          <w:ilvl w:val="1"/>
-          <w:numId w:val="2"/>
-        </w:numPr>
-      </w:pPr>
-      <w:r>
-        <w:rPr>
-          <w:b/>
-          <w:bCs/>
-        </w:rPr>
-        <w:t>Purpose:</w:t>
-      </w:r>
-      <w:r>
-        <w:t xml:space="preserve"> This script appears designed to generate your trade CSV files (like s3c_onchain_trades_interval_0.csv). If you already have your trade file, you can skip this.</w:t>
-      </w:r>
-    </w:p>
-    <w:p>
-      <w:pPr>
-        <w:numPr>
-          <w:ilvl w:val="0"/>
-          <w:numId w:val="2"/>
-        </w:numPr>
-      </w:pPr>
-      <w:r>
-        <w:rPr>
-          <w:b/>
-          <w:bCs/>
-        </w:rPr>
-        <w:t>Edit S3c_execute_interval_onchain_Gemini.py</w:t>
-      </w:r>
-    </w:p>
-    <w:p>
-      <w:pPr>
-        <w:numPr>
-          <w:ilvl w:val="1"/>
-          <w:numId w:val="2"/>
-        </w:numPr>
-      </w:pPr>
-      <w:r>
-        <w:rPr>
-          <w:b/>
-          <w:bCs/>
-        </w:rPr>
-        <w:t>Action:</w:t>
-      </w:r>
-      <w:r>
-        <w:t xml:space="preserve"> Open this file and apply the second part of the bug fix.</w:t>
-      </w:r>
-    </w:p>
-    <w:p>
-      <w:pPr>
-        <w:numPr>
-          <w:ilvl w:val="1"/>
-          <w:numId w:val="2"/>
-        </w:numPr>
-      </w:pPr>
-      <w:r>
-        <w:rPr>
-          <w:b/>
-          <w:bCs/>
-        </w:rPr>
-        <w:t>Change:</w:t>
-      </w:r>
-      <w:r>
-        <w:t xml:space="preserve"> In the </w:t>
-      </w:r>
-      <w:proofErr w:type="spellStart"/>
-      <w:r>
-        <w:t>set_coordinator_pk_if_needed</w:t>
-      </w:r>
-      <w:proofErr w:type="spellEnd"/>
-      <w:r>
-        <w:t xml:space="preserve"> function, change the </w:t>
-      </w:r>
-      <w:proofErr w:type="spellStart"/>
-      <w:r>
-        <w:t>method_args</w:t>
-      </w:r>
-      <w:proofErr w:type="spellEnd"/>
-      <w:r>
-        <w:t xml:space="preserve"> to pass the 58-character string sender variable, not the 32-byte </w:t>
-      </w:r>
-      <w:proofErr w:type="spellStart"/>
-      <w:r>
-        <w:t>coord_pk_bytes</w:t>
-      </w:r>
-      <w:proofErr w:type="spellEnd"/>
-      <w:r>
-        <w:t>.</w:t>
-      </w:r>
-    </w:p>
-    <w:p>
-      <w:pPr>
-        <w:numPr>
-          <w:ilvl w:val="0"/>
-          <w:numId w:val="2"/>
-        </w:numPr>
-      </w:pPr>
-      <w:r>
-        <w:rPr>
-          <w:b/>
-          <w:bCs/>
-        </w:rPr>
-        <w:t>Run S3c_execute_interval_onchain_Gemini.py</w:t>
-      </w:r>
-    </w:p>
-    <w:p>
-      <w:pPr>
-        <w:numPr>
-          <w:ilvl w:val="1"/>
-          <w:numId w:val="2"/>
-        </w:numPr>
-      </w:pPr>
-      <w:r>
-        <w:rPr>
-          <w:b/>
-          <w:bCs/>
-        </w:rPr>
-        <w:t>Command:</w:t>
-      </w:r>
-      <w:r>
-        <w:t xml:space="preserve"> python S3c_execute_interval_onchain_Gemini.py --interval 0 --trades s3c_onchain_trades_interval_0.csv --cohort </w:t>
-      </w:r>
-      <w:proofErr w:type="spellStart"/>
-      <w:proofErr w:type="gramStart"/>
-      <w:r>
-        <w:t>cohort.json</w:t>
-      </w:r>
-      <w:proofErr w:type="spellEnd"/>
-      <w:proofErr w:type="gramEnd"/>
-    </w:p>
-    <w:p>
-      <w:pPr>
-        <w:numPr>
-          <w:ilvl w:val="1"/>
-          <w:numId w:val="2"/>
-        </w:numPr>
-      </w:pPr>
-      <w:r>
-        <w:rPr>
-          <w:b/>
-          <w:bCs/>
-        </w:rPr>
-        <w:t>Purpose:</w:t>
-      </w:r>
-      <w:r>
-        <w:t xml:space="preserve"> This is the main script that executes the interval. It reads </w:t>
-      </w:r>
-      <w:proofErr w:type="gramStart"/>
-      <w:r>
-        <w:t>the .env</w:t>
-      </w:r>
-      <w:proofErr w:type="gramEnd"/>
-      <w:r>
-        <w:t xml:space="preserve"> config, the </w:t>
-      </w:r>
-      <w:proofErr w:type="spellStart"/>
-      <w:proofErr w:type="gramStart"/>
-      <w:r>
-        <w:t>cohort.json</w:t>
-      </w:r>
-      <w:proofErr w:type="spellEnd"/>
-      <w:proofErr w:type="gramEnd"/>
-      <w:r>
-        <w:t>, and the trades.csv to submit all the trades to your smart contract.</w:t>
-      </w:r>
-    </w:p>
-    <w:p>
-      <w:pPr>
-        <w:rPr>
-          <w:b/>
-          <w:bCs/>
-        </w:rPr>
-      </w:pPr>
-      <w:r>
-        <w:rPr>
-          <w:b/>
-          <w:bCs/>
-        </w:rPr>
-        <w:t>Scripts You Don't Need to Run</w:t>
-      </w:r>
-    </w:p>
-    <w:p>
-      <w:pPr>
-        <w:numPr>
-          <w:ilvl w:val="0"/>
-          <w:numId w:val="3"/>
-        </w:numPr>
-      </w:pPr>
-      <w:r>
-        <w:rPr>
-          <w:b/>
-          <w:bCs/>
-        </w:rPr>
-        <w:t>S3c_set_coordinator_pk.py:</w:t>
-      </w:r>
-      <w:r>
-        <w:t xml:space="preserve"> This is redundant. The logic to set the coordinator key is already built into S3c_execute_interval_onchain_Gemini.py (the </w:t>
-      </w:r>
-      <w:proofErr w:type="spellStart"/>
-      <w:r>
-        <w:t>set_coordinator_pk_if_needed</w:t>
-      </w:r>
-      <w:proofErr w:type="spellEnd"/>
-      <w:r>
-        <w:t xml:space="preserve"> function), so you don't need to run this standalone script.</w:t>
-      </w:r>
-    </w:p>
-    <w:p>
-      <w:pPr>
-        <w:numPr>
-          <w:ilvl w:val="0"/>
-          <w:numId w:val="3"/>
-        </w:numPr>
-      </w:pPr>
-      <w:r>
-        <w:rPr>
-          <w:b/>
-          <w:bCs/>
-        </w:rPr>
-        <w:t>S3c_execute_interval.py:</w:t>
-      </w:r>
-      <w:r>
-        <w:t xml:space="preserve"> This appears to be an older or alternative version. All your efforts have been focused on the ..._onchain_Gemini.py script, so you can ignore this one.</w:t>
+        <w:t>, interval_inputs.csv, planned_trades.csv, interval_summary.csv, trade_log.csv</w:t>
+      </w:r>
+    </w:p>
+    <w:p>
+      <w:pPr>
+        <w:numPr>
+          <w:ilvl w:val="2"/>
+          <w:numId w:val="5"/>
+        </w:numPr>
+      </w:pPr>
+      <w:r>
+        <w:t xml:space="preserve">and optionally battery_timeseries.csv </w:t>
       </w:r>
     </w:p>
     <w:p/>
@@ -990,6 +834,127 @@
     </w:lvl>
   </w:abstractNum>
   <w:abstractNum w:abstractNumId="1" w15:restartNumberingAfterBreak="0">
+    <w:nsid w:val="2BB57D01"/>
+    <w:multiLevelType w:val="multilevel"/>
+    <w:tmpl w:val="D5222EA0"/>
+    <w:lvl w:ilvl="0">
+      <w:start w:val="1"/>
+      <w:numFmt w:val="decimal"/>
+      <w:lvlText w:val="%1."/>
+      <w:lvlJc w:val="left"/>
+      <w:pPr>
+        <w:tabs>
+          <w:tab w:val="num" w:pos="720"/>
+        </w:tabs>
+        <w:ind w:left="720" w:hanging="360"/>
+      </w:pPr>
+    </w:lvl>
+    <w:lvl w:ilvl="1">
+      <w:start w:val="1"/>
+      <w:numFmt w:val="bullet"/>
+      <w:lvlText w:val="o"/>
+      <w:lvlJc w:val="left"/>
+      <w:pPr>
+        <w:tabs>
+          <w:tab w:val="num" w:pos="1440"/>
+        </w:tabs>
+        <w:ind w:left="1440" w:hanging="360"/>
+      </w:pPr>
+      <w:rPr>
+        <w:rFonts w:ascii="Courier New" w:hAnsi="Courier New" w:hint="default"/>
+        <w:sz w:val="20"/>
+      </w:rPr>
+    </w:lvl>
+    <w:lvl w:ilvl="2">
+      <w:start w:val="1"/>
+      <w:numFmt w:val="bullet"/>
+      <w:lvlText w:val=""/>
+      <w:lvlJc w:val="left"/>
+      <w:pPr>
+        <w:tabs>
+          <w:tab w:val="num" w:pos="2160"/>
+        </w:tabs>
+        <w:ind w:left="2160" w:hanging="360"/>
+      </w:pPr>
+      <w:rPr>
+        <w:rFonts w:ascii="Wingdings" w:hAnsi="Wingdings" w:hint="default"/>
+        <w:sz w:val="20"/>
+      </w:rPr>
+    </w:lvl>
+    <w:lvl w:ilvl="3" w:tentative="1">
+      <w:start w:val="1"/>
+      <w:numFmt w:val="decimal"/>
+      <w:lvlText w:val="%4."/>
+      <w:lvlJc w:val="left"/>
+      <w:pPr>
+        <w:tabs>
+          <w:tab w:val="num" w:pos="2880"/>
+        </w:tabs>
+        <w:ind w:left="2880" w:hanging="360"/>
+      </w:pPr>
+    </w:lvl>
+    <w:lvl w:ilvl="4" w:tentative="1">
+      <w:start w:val="1"/>
+      <w:numFmt w:val="decimal"/>
+      <w:lvlText w:val="%5."/>
+      <w:lvlJc w:val="left"/>
+      <w:pPr>
+        <w:tabs>
+          <w:tab w:val="num" w:pos="3600"/>
+        </w:tabs>
+        <w:ind w:left="3600" w:hanging="360"/>
+      </w:pPr>
+    </w:lvl>
+    <w:lvl w:ilvl="5" w:tentative="1">
+      <w:start w:val="1"/>
+      <w:numFmt w:val="decimal"/>
+      <w:lvlText w:val="%6."/>
+      <w:lvlJc w:val="left"/>
+      <w:pPr>
+        <w:tabs>
+          <w:tab w:val="num" w:pos="4320"/>
+        </w:tabs>
+        <w:ind w:left="4320" w:hanging="360"/>
+      </w:pPr>
+    </w:lvl>
+    <w:lvl w:ilvl="6" w:tentative="1">
+      <w:start w:val="1"/>
+      <w:numFmt w:val="decimal"/>
+      <w:lvlText w:val="%7."/>
+      <w:lvlJc w:val="left"/>
+      <w:pPr>
+        <w:tabs>
+          <w:tab w:val="num" w:pos="5040"/>
+        </w:tabs>
+        <w:ind w:left="5040" w:hanging="360"/>
+      </w:pPr>
+    </w:lvl>
+    <w:lvl w:ilvl="7" w:tentative="1">
+      <w:start w:val="1"/>
+      <w:numFmt w:val="decimal"/>
+      <w:lvlText w:val="%8."/>
+      <w:lvlJc w:val="left"/>
+      <w:pPr>
+        <w:tabs>
+          <w:tab w:val="num" w:pos="5760"/>
+        </w:tabs>
+        <w:ind w:left="5760" w:hanging="360"/>
+      </w:pPr>
+    </w:lvl>
+    <w:lvl w:ilvl="8" w:tentative="1">
+      <w:start w:val="1"/>
+      <w:numFmt w:val="decimal"/>
+      <w:lvlText w:val="%9."/>
+      <w:lvlJc w:val="left"/>
+      <w:pPr>
+        <w:tabs>
+          <w:tab w:val="num" w:pos="6480"/>
+        </w:tabs>
+        <w:ind w:left="6480" w:hanging="360"/>
+      </w:pPr>
+    </w:lvl>
+  </w:abstractNum>
+  <w:abstractNum w:abstractNumId="2" w15:restartNumberingAfterBreak="0">
     <w:nsid w:val="34CC283C"/>
     <w:multiLevelType w:val="multilevel"/>
     <w:tmpl w:val="9062A034"/>
@@ -1138,7 +1103,128 @@
       </w:rPr>
     </w:lvl>
   </w:abstractNum>
-  <w:abstractNum w:abstractNumId="2" w15:restartNumberingAfterBreak="0">
+  <w:abstractNum w:abstractNumId="3" w15:restartNumberingAfterBreak="0">
+    <w:nsid w:val="59F97B00"/>
+    <w:multiLevelType w:val="multilevel"/>
+    <w:tmpl w:val="F6BC2C04"/>
+    <w:lvl w:ilvl="0">
+      <w:start w:val="1"/>
+      <w:numFmt w:val="decimal"/>
+      <w:lvlText w:val="%1."/>
+      <w:lvlJc w:val="left"/>
+      <w:pPr>
+        <w:tabs>
+          <w:tab w:val="num" w:pos="720"/>
+        </w:tabs>
+        <w:ind w:left="720" w:hanging="360"/>
+      </w:pPr>
+    </w:lvl>
+    <w:lvl w:ilvl="1">
+      <w:start w:val="1"/>
+      <w:numFmt w:val="bullet"/>
+      <w:lvlText w:val="o"/>
+      <w:lvlJc w:val="left"/>
+      <w:pPr>
+        <w:tabs>
+          <w:tab w:val="num" w:pos="1440"/>
+        </w:tabs>
+        <w:ind w:left="1440" w:hanging="360"/>
+      </w:pPr>
+      <w:rPr>
+        <w:rFonts w:ascii="Courier New" w:hAnsi="Courier New" w:hint="default"/>
+        <w:sz w:val="20"/>
+      </w:rPr>
+    </w:lvl>
+    <w:lvl w:ilvl="2">
+      <w:start w:val="1"/>
+      <w:numFmt w:val="bullet"/>
+      <w:lvlText w:val=""/>
+      <w:lvlJc w:val="left"/>
+      <w:pPr>
+        <w:tabs>
+          <w:tab w:val="num" w:pos="2160"/>
+        </w:tabs>
+        <w:ind w:left="2160" w:hanging="360"/>
+      </w:pPr>
+      <w:rPr>
+        <w:rFonts w:ascii="Wingdings" w:hAnsi="Wingdings" w:hint="default"/>
+        <w:sz w:val="20"/>
+      </w:rPr>
+    </w:lvl>
+    <w:lvl w:ilvl="3" w:tentative="1">
+      <w:start w:val="1"/>
+      <w:numFmt w:val="decimal"/>
+      <w:lvlText w:val="%4."/>
+      <w:lvlJc w:val="left"/>
+      <w:pPr>
+        <w:tabs>
+          <w:tab w:val="num" w:pos="2880"/>
+        </w:tabs>
+        <w:ind w:left="2880" w:hanging="360"/>
+      </w:pPr>
+    </w:lvl>
+    <w:lvl w:ilvl="4" w:tentative="1">
+      <w:start w:val="1"/>
+      <w:numFmt w:val="decimal"/>
+      <w:lvlText w:val="%5."/>
+      <w:lvlJc w:val="left"/>
+      <w:pPr>
+        <w:tabs>
+          <w:tab w:val="num" w:pos="3600"/>
+        </w:tabs>
+        <w:ind w:left="3600" w:hanging="360"/>
+      </w:pPr>
+    </w:lvl>
+    <w:lvl w:ilvl="5" w:tentative="1">
+      <w:start w:val="1"/>
+      <w:numFmt w:val="decimal"/>
+      <w:lvlText w:val="%6."/>
+      <w:lvlJc w:val="left"/>
+      <w:pPr>
+        <w:tabs>
+          <w:tab w:val="num" w:pos="4320"/>
+        </w:tabs>
+        <w:ind w:left="4320" w:hanging="360"/>
+      </w:pPr>
+    </w:lvl>
+    <w:lvl w:ilvl="6" w:tentative="1">
+      <w:start w:val="1"/>
+      <w:numFmt w:val="decimal"/>
+      <w:lvlText w:val="%7."/>
+      <w:lvlJc w:val="left"/>
+      <w:pPr>
+        <w:tabs>
+          <w:tab w:val="num" w:pos="5040"/>
+        </w:tabs>
+        <w:ind w:left="5040" w:hanging="360"/>
+      </w:pPr>
+    </w:lvl>
+    <w:lvl w:ilvl="7" w:tentative="1">
+      <w:start w:val="1"/>
+      <w:numFmt w:val="decimal"/>
+      <w:lvlText w:val="%8."/>
+      <w:lvlJc w:val="left"/>
+      <w:pPr>
+        <w:tabs>
+          <w:tab w:val="num" w:pos="5760"/>
+        </w:tabs>
+        <w:ind w:left="5760" w:hanging="360"/>
+      </w:pPr>
+    </w:lvl>
+    <w:lvl w:ilvl="8" w:tentative="1">
+      <w:start w:val="1"/>
+      <w:numFmt w:val="decimal"/>
+      <w:lvlText w:val="%9."/>
+      <w:lvlJc w:val="left"/>
+      <w:pPr>
+        <w:tabs>
+          <w:tab w:val="num" w:pos="6480"/>
+        </w:tabs>
+        <w:ind w:left="6480" w:hanging="360"/>
+      </w:pPr>
+    </w:lvl>
+  </w:abstractNum>
+  <w:abstractNum w:abstractNumId="4" w15:restartNumberingAfterBreak="0">
     <w:nsid w:val="619D10D5"/>
     <w:multiLevelType w:val="multilevel"/>
     <w:tmpl w:val="B8541BDE"/>
@@ -1259,9 +1345,15 @@
     <w:abstractNumId w:val="0"/>
   </w:num>
   <w:num w:numId="2" w16cid:durableId="968820156">
+    <w:abstractNumId w:val="4"/>
+  </w:num>
+  <w:num w:numId="3" w16cid:durableId="1317489389">
     <w:abstractNumId w:val="2"/>
   </w:num>
-  <w:num w:numId="3" w16cid:durableId="1317489389">
+  <w:num w:numId="4" w16cid:durableId="1949505655">
+    <w:abstractNumId w:val="3"/>
+  </w:num>
+  <w:num w:numId="5" w16cid:durableId="254369051">
     <w:abstractNumId w:val="1"/>
   </w:num>
 </w:numbering>

</xml_diff>